<commit_message>
Updated final draft after Derek corrections
</commit_message>
<xml_diff>
--- a/40_deliverables/South_Sudan_Final.docx
+++ b/40_deliverables/South_Sudan_Final.docx
@@ -550,27 +550,7 @@
           <w:sz w:val="24"/>
           <w:szCs w:val="24"/>
         </w:rPr>
-        <w:t xml:space="preserve">fighting off factions of Joseph </w:t>
-      </w:r>
-      <w:proofErr w:type="spellStart"/>
-      <w:r>
-        <w:rPr>
-          <w:rFonts w:ascii="Arial" w:eastAsia="Times New Roman" w:hAnsi="Arial" w:cs="Arial"/>
-          <w:color w:val="000000" w:themeColor="text1"/>
-          <w:sz w:val="24"/>
-          <w:szCs w:val="24"/>
-        </w:rPr>
-        <w:t>Kony’s</w:t>
-      </w:r>
-      <w:proofErr w:type="spellEnd"/>
-      <w:r>
-        <w:rPr>
-          <w:rFonts w:ascii="Arial" w:eastAsia="Times New Roman" w:hAnsi="Arial" w:cs="Arial"/>
-          <w:color w:val="000000" w:themeColor="text1"/>
-          <w:sz w:val="24"/>
-          <w:szCs w:val="24"/>
-        </w:rPr>
-        <w:t xml:space="preserve"> Lord’s Resistance Army.</w:t>
+        <w:t>fighting off factions of Joseph Kony’s Lord’s Resistance Army.</w:t>
       </w:r>
     </w:p>
     <w:p>
@@ -663,7 +643,7 @@
           <w:sz w:val="16"/>
           <w:szCs w:val="16"/>
         </w:rPr>
-        <w:t xml:space="preserve"> </w:t>
+        <w:t xml:space="preserve"> 1</w:t>
       </w:r>
       <w:r>
         <w:rPr>
@@ -672,7 +652,7 @@
           <w:sz w:val="16"/>
           <w:szCs w:val="16"/>
         </w:rPr>
-        <w:t>1</w:t>
+        <w:t xml:space="preserve">: South Sudanese </w:t>
       </w:r>
       <w:r>
         <w:rPr>
@@ -681,7 +661,7 @@
           <w:sz w:val="16"/>
           <w:szCs w:val="16"/>
         </w:rPr>
-        <w:t xml:space="preserve">: South Sudanese </w:t>
+        <w:t xml:space="preserve">New </w:t>
       </w:r>
       <w:r>
         <w:rPr>
@@ -690,7 +670,7 @@
           <w:sz w:val="16"/>
           <w:szCs w:val="16"/>
         </w:rPr>
-        <w:t xml:space="preserve">New </w:t>
+        <w:t>IDP</w:t>
       </w:r>
       <w:r>
         <w:rPr>
@@ -699,7 +679,7 @@
           <w:sz w:val="16"/>
           <w:szCs w:val="16"/>
         </w:rPr>
-        <w:t>IDP</w:t>
+        <w:t>s</w:t>
       </w:r>
       <w:r>
         <w:rPr>
@@ -708,15 +688,6 @@
           <w:sz w:val="16"/>
           <w:szCs w:val="16"/>
         </w:rPr>
-        <w:t>s</w:t>
-      </w:r>
-      <w:r>
-        <w:rPr>
-          <w:rFonts w:ascii="Arial" w:eastAsia="Times New Roman" w:hAnsi="Arial" w:cs="Arial"/>
-          <w:color w:val="000000" w:themeColor="text1"/>
-          <w:sz w:val="16"/>
-          <w:szCs w:val="16"/>
-        </w:rPr>
         <w:t xml:space="preserve"> from 2011-2018 caused by disaster</w:t>
       </w:r>
     </w:p>
@@ -757,87 +728,7 @@
           <w:sz w:val="24"/>
           <w:szCs w:val="24"/>
         </w:rPr>
-        <w:t xml:space="preserve">was steady until December 2013 when President Salva </w:t>
-      </w:r>
-      <w:proofErr w:type="spellStart"/>
-      <w:r>
-        <w:rPr>
-          <w:rFonts w:ascii="Arial" w:eastAsia="Times New Roman" w:hAnsi="Arial" w:cs="Arial"/>
-          <w:color w:val="000000" w:themeColor="text1"/>
-          <w:sz w:val="24"/>
-          <w:szCs w:val="24"/>
-        </w:rPr>
-        <w:t>Kiir</w:t>
-      </w:r>
-      <w:proofErr w:type="spellEnd"/>
-      <w:r>
-        <w:rPr>
-          <w:rFonts w:ascii="Arial" w:eastAsia="Times New Roman" w:hAnsi="Arial" w:cs="Arial"/>
-          <w:color w:val="000000" w:themeColor="text1"/>
-          <w:sz w:val="24"/>
-          <w:szCs w:val="24"/>
-        </w:rPr>
-        <w:t xml:space="preserve"> Mayardit accused his Vice President </w:t>
-      </w:r>
-      <w:proofErr w:type="spellStart"/>
-      <w:r>
-        <w:rPr>
-          <w:rFonts w:ascii="Arial" w:eastAsia="Times New Roman" w:hAnsi="Arial" w:cs="Arial"/>
-          <w:color w:val="000000" w:themeColor="text1"/>
-          <w:sz w:val="24"/>
-          <w:szCs w:val="24"/>
-        </w:rPr>
-        <w:t>Riek</w:t>
-      </w:r>
-      <w:proofErr w:type="spellEnd"/>
-      <w:r>
-        <w:rPr>
-          <w:rFonts w:ascii="Arial" w:eastAsia="Times New Roman" w:hAnsi="Arial" w:cs="Arial"/>
-          <w:color w:val="000000" w:themeColor="text1"/>
-          <w:sz w:val="24"/>
-          <w:szCs w:val="24"/>
-        </w:rPr>
-        <w:t xml:space="preserve"> Machar and ten other politicians of attempting a coup d’état. For the next two years, South Sudan was once again plunged into war, however this time instead of being a Christian minority fighting against the Muslim Majority to the north, the fight was mainly across </w:t>
-      </w:r>
-      <w:proofErr w:type="spellStart"/>
-      <w:r>
-        <w:rPr>
-          <w:rFonts w:ascii="Arial" w:eastAsia="Times New Roman" w:hAnsi="Arial" w:cs="Arial"/>
-          <w:color w:val="000000" w:themeColor="text1"/>
-          <w:sz w:val="24"/>
-          <w:szCs w:val="24"/>
-        </w:rPr>
-        <w:t>ethinic</w:t>
-      </w:r>
-      <w:proofErr w:type="spellEnd"/>
-      <w:r>
-        <w:rPr>
-          <w:rFonts w:ascii="Arial" w:eastAsia="Times New Roman" w:hAnsi="Arial" w:cs="Arial"/>
-          <w:color w:val="000000" w:themeColor="text1"/>
-          <w:sz w:val="24"/>
-          <w:szCs w:val="24"/>
-        </w:rPr>
-        <w:t xml:space="preserve"> lines, where President </w:t>
-      </w:r>
-      <w:proofErr w:type="spellStart"/>
-      <w:r>
-        <w:rPr>
-          <w:rFonts w:ascii="Arial" w:eastAsia="Times New Roman" w:hAnsi="Arial" w:cs="Arial"/>
-          <w:color w:val="000000" w:themeColor="text1"/>
-          <w:sz w:val="24"/>
-          <w:szCs w:val="24"/>
-        </w:rPr>
-        <w:t>Kiir’s</w:t>
-      </w:r>
-      <w:proofErr w:type="spellEnd"/>
-      <w:r>
-        <w:rPr>
-          <w:rFonts w:ascii="Arial" w:eastAsia="Times New Roman" w:hAnsi="Arial" w:cs="Arial"/>
-          <w:color w:val="000000" w:themeColor="text1"/>
-          <w:sz w:val="24"/>
-          <w:szCs w:val="24"/>
-        </w:rPr>
-        <w:t xml:space="preserve"> Dinka majority attacked Vice President Machar’s Nuer minority. Due to the sectarian violence, numerous attacks were against </w:t>
+        <w:t xml:space="preserve">was steady until December 2013 when President Salva Kiir Mayardit accused his Vice President Riek Machar and ten other politicians of attempting a coup d’état. For the next two years, South Sudan was once again plunged into war, however this time instead of being a Christian minority fighting against the Muslim Majority to the north, the fight was mainly across ethinic lines, where President Kiir’s Dinka majority attacked Vice President Machar’s Nuer minority. Due to the sectarian violence, numerous attacks were against </w:t>
       </w:r>
       <w:r>
         <w:rPr>
@@ -1007,9 +898,8 @@
           <w:sz w:val="16"/>
           <w:szCs w:val="16"/>
         </w:rPr>
-        <w:t>(</w:t>
-      </w:r>
-      <w:proofErr w:type="spellStart"/>
+        <w:t xml:space="preserve">(organge) and total (seen in gray) </w:t>
+      </w:r>
       <w:r>
         <w:rPr>
           <w:rFonts w:ascii="Arial" w:eastAsia="Times New Roman" w:hAnsi="Arial" w:cs="Arial"/>
@@ -1017,25 +907,6 @@
           <w:sz w:val="16"/>
           <w:szCs w:val="16"/>
         </w:rPr>
-        <w:t>organge</w:t>
-      </w:r>
-      <w:proofErr w:type="spellEnd"/>
-      <w:r>
-        <w:rPr>
-          <w:rFonts w:ascii="Arial" w:eastAsia="Times New Roman" w:hAnsi="Arial" w:cs="Arial"/>
-          <w:color w:val="000000" w:themeColor="text1"/>
-          <w:sz w:val="16"/>
-          <w:szCs w:val="16"/>
-        </w:rPr>
-        <w:t xml:space="preserve">) and total (seen in gray) </w:t>
-      </w:r>
-      <w:r>
-        <w:rPr>
-          <w:rFonts w:ascii="Arial" w:eastAsia="Times New Roman" w:hAnsi="Arial" w:cs="Arial"/>
-          <w:color w:val="000000" w:themeColor="text1"/>
-          <w:sz w:val="16"/>
-          <w:szCs w:val="16"/>
-        </w:rPr>
         <w:t>from 2011-2018 caused by conflict</w:t>
       </w:r>
     </w:p>
@@ -1107,27 +978,7 @@
           <w:szCs w:val="18"/>
           <w:shd w:val="clear" w:color="auto" w:fill="FFFFFF"/>
         </w:rPr>
-        <w:t xml:space="preserve">Data was sourced from multiple agencies and </w:t>
-      </w:r>
-      <w:proofErr w:type="spellStart"/>
-      <w:r>
-        <w:rPr>
-          <w:rFonts w:ascii="Arial" w:hAnsi="Arial" w:cs="Arial"/>
-          <w:sz w:val="24"/>
-          <w:szCs w:val="18"/>
-          <w:shd w:val="clear" w:color="auto" w:fill="FFFFFF"/>
-        </w:rPr>
-        <w:t>non profit</w:t>
-      </w:r>
-      <w:proofErr w:type="spellEnd"/>
-      <w:r>
-        <w:rPr>
-          <w:rFonts w:ascii="Arial" w:hAnsi="Arial" w:cs="Arial"/>
-          <w:sz w:val="24"/>
-          <w:szCs w:val="18"/>
-          <w:shd w:val="clear" w:color="auto" w:fill="FFFFFF"/>
-        </w:rPr>
-        <w:t xml:space="preserve"> groups to include the United Nations HCR and OCHA, Armed Conflict Location and Event (ACLED) Data Project, and South Sudan’s National Bureau of Statistics. </w:t>
+        <w:t xml:space="preserve">Data was sourced from multiple agencies and non profit groups to include the United Nations HCR and OCHA, Armed Conflict Location and Event (ACLED) Data Project, and South Sudan’s National Bureau of Statistics. </w:t>
       </w:r>
     </w:p>
     <w:p>
@@ -2369,27 +2220,7 @@
           <w:szCs w:val="18"/>
           <w:shd w:val="clear" w:color="auto" w:fill="FFFFFF"/>
         </w:rPr>
-        <w:t xml:space="preserve">and airport data were taken from UN OCHA’s Humanitarian Database (HDX) from both UN HCR and UN OCHA sources. Population was taken yearly from 2011 through 2015, as were the children and female demographics. In order to create the </w:t>
-      </w:r>
-      <w:proofErr w:type="spellStart"/>
-      <w:r>
-        <w:rPr>
-          <w:rFonts w:ascii="Arial" w:hAnsi="Arial" w:cs="Arial"/>
-          <w:sz w:val="24"/>
-          <w:szCs w:val="18"/>
-          <w:shd w:val="clear" w:color="auto" w:fill="FFFFFF"/>
-        </w:rPr>
-        <w:t>Pop_percent_chance</w:t>
-      </w:r>
-      <w:proofErr w:type="spellEnd"/>
-      <w:r>
-        <w:rPr>
-          <w:rFonts w:ascii="Arial" w:hAnsi="Arial" w:cs="Arial"/>
-          <w:sz w:val="24"/>
-          <w:szCs w:val="18"/>
-          <w:shd w:val="clear" w:color="auto" w:fill="FFFFFF"/>
-        </w:rPr>
-        <w:t xml:space="preserve"> variable, we took the population from the year prior, subtracted it from that year’s population, then divided it by the population. This acted as our response variable. Water yield was surmised over county and state for the year 2014, during the height of the conflict.</w:t>
+        <w:t>and airport data were taken from UN OCHA’s Humanitarian Database (HDX) from both UN HCR and UN OCHA sources. Population was taken yearly from 2011 through 2015, as were the children and female demographics. In order to create the Pop_percent_chance variable, we took the population from the year prior, subtracted it from that year’s population, then divided it by the population. This acted as our response variable. Water yield was surmised over county and state for the year 2014, during the height of the conflict.</w:t>
       </w:r>
       <w:r>
         <w:rPr>
@@ -2851,21 +2682,45 @@
         <w:jc w:val="both"/>
         <w:rPr>
           <w:rFonts w:ascii="Arial" w:eastAsia="Times New Roman" w:hAnsi="Arial" w:cs="Arial"/>
-          <w:bCs/>
-          <w:sz w:val="24"/>
-          <w:szCs w:val="24"/>
-        </w:rPr>
-      </w:pPr>
-      <w:r>
-        <w:rPr>
-          <w:rFonts w:ascii="Arial" w:eastAsia="Times New Roman" w:hAnsi="Arial" w:cs="Arial"/>
           <w:b/>
           <w:color w:val="0070C0"/>
           <w:sz w:val="24"/>
           <w:szCs w:val="24"/>
         </w:rPr>
+      </w:pPr>
+      <w:r>
+        <w:rPr>
+          <w:rFonts w:ascii="Arial" w:eastAsia="Times New Roman" w:hAnsi="Arial" w:cs="Arial"/>
+          <w:b/>
+          <w:color w:val="0070C0"/>
+          <w:sz w:val="24"/>
+          <w:szCs w:val="24"/>
+        </w:rPr>
         <w:tab/>
       </w:r>
+      <w:r>
+        <w:rPr>
+          <w:rFonts w:ascii="Arial" w:eastAsia="Times New Roman" w:hAnsi="Arial" w:cs="Arial"/>
+          <w:bCs/>
+          <w:sz w:val="24"/>
+          <w:szCs w:val="24"/>
+        </w:rPr>
+        <w:t>The majority of our findings show that there is an issue with the correlation between the various factors and the percent population change, with the exception of our county level findings themselves. When looking at county level, with our indicator variables for the beginning of the conflict, and the intensity of that conflict we se our highest r-squared value. Our hypothesizes as to why this is occurring will be in greater depth when we address the county level findings.</w:t>
+      </w:r>
+    </w:p>
+    <w:p>
+      <w:pPr>
+        <w:shd w:val="clear" w:color="auto" w:fill="FFFFFF"/>
+        <w:spacing w:before="100" w:beforeAutospacing="1" w:after="100" w:afterAutospacing="1" w:line="240" w:lineRule="auto"/>
+        <w:ind w:firstLine="720"/>
+        <w:jc w:val="both"/>
+        <w:rPr>
+          <w:rFonts w:ascii="Arial" w:eastAsia="Times New Roman" w:hAnsi="Arial" w:cs="Arial"/>
+          <w:bCs/>
+          <w:sz w:val="24"/>
+          <w:szCs w:val="24"/>
+        </w:rPr>
+      </w:pPr>
       <w:r>
         <w:rPr>
           <w:rFonts w:ascii="Arial" w:eastAsia="Times New Roman" w:hAnsi="Arial" w:cs="Arial"/>
@@ -3374,7 +3229,7 @@
           <w:sz w:val="24"/>
           <w:szCs w:val="24"/>
         </w:rPr>
-        <w:t>(-0.1011 with a 95 percent confidence interval between -0.5020 and 0.318). This is contrary to our findings with children, where a one percent (</w:t>
+        <w:t>(-0.1011 with a 95 percent confidence interval between -0.5020 and 0.318). This is contrary to our findings with children, where a one percent (0.01 numerically in our model)</w:t>
       </w:r>
       <w:r>
         <w:rPr>
@@ -3383,88 +3238,7 @@
           <w:sz w:val="24"/>
           <w:szCs w:val="24"/>
         </w:rPr>
-        <w:t>0.01 numerically in our model)</w:t>
-      </w:r>
-      <w:r>
-        <w:rPr>
-          <w:rFonts w:ascii="Arial" w:eastAsia="Times New Roman" w:hAnsi="Arial" w:cs="Arial"/>
-          <w:bCs/>
-          <w:sz w:val="24"/>
-          <w:szCs w:val="24"/>
-        </w:rPr>
-        <w:t xml:space="preserve"> increase in the under 17 population actually saw an increase in the overall population change by 14 percent. </w:t>
-      </w:r>
-      <w:r>
-        <w:rPr>
-          <w:rFonts w:ascii="Arial" w:eastAsia="Times New Roman" w:hAnsi="Arial" w:cs="Arial"/>
-          <w:bCs/>
-          <w:sz w:val="24"/>
-          <w:szCs w:val="24"/>
-        </w:rPr>
-        <w:t>(0.</w:t>
-      </w:r>
-      <w:r>
-        <w:rPr>
-          <w:rFonts w:ascii="Arial" w:eastAsia="Times New Roman" w:hAnsi="Arial" w:cs="Arial"/>
-          <w:bCs/>
-          <w:sz w:val="24"/>
-          <w:szCs w:val="24"/>
-        </w:rPr>
-        <w:t>1418</w:t>
-      </w:r>
-      <w:r>
-        <w:rPr>
-          <w:rFonts w:ascii="Arial" w:eastAsia="Times New Roman" w:hAnsi="Arial" w:cs="Arial"/>
-          <w:bCs/>
-          <w:sz w:val="24"/>
-          <w:szCs w:val="24"/>
-        </w:rPr>
-        <w:t xml:space="preserve"> with a 95 percent confidence interval between -0.</w:t>
-      </w:r>
-      <w:r>
-        <w:rPr>
-          <w:rFonts w:ascii="Arial" w:eastAsia="Times New Roman" w:hAnsi="Arial" w:cs="Arial"/>
-          <w:bCs/>
-          <w:sz w:val="24"/>
-          <w:szCs w:val="24"/>
-        </w:rPr>
-        <w:t>004</w:t>
-      </w:r>
-      <w:r>
-        <w:rPr>
-          <w:rFonts w:ascii="Arial" w:eastAsia="Times New Roman" w:hAnsi="Arial" w:cs="Arial"/>
-          <w:bCs/>
-          <w:sz w:val="24"/>
-          <w:szCs w:val="24"/>
-        </w:rPr>
-        <w:t xml:space="preserve"> and 0.</w:t>
-      </w:r>
-      <w:r>
-        <w:rPr>
-          <w:rFonts w:ascii="Arial" w:eastAsia="Times New Roman" w:hAnsi="Arial" w:cs="Arial"/>
-          <w:bCs/>
-          <w:sz w:val="24"/>
-          <w:szCs w:val="24"/>
-        </w:rPr>
-        <w:t>287)</w:t>
-      </w:r>
-      <w:r>
-        <w:rPr>
-          <w:rFonts w:ascii="Arial" w:eastAsia="Times New Roman" w:hAnsi="Arial" w:cs="Arial"/>
-          <w:bCs/>
-          <w:sz w:val="24"/>
-          <w:szCs w:val="24"/>
-        </w:rPr>
-        <w:t>.</w:t>
-      </w:r>
-      <w:r>
-        <w:rPr>
-          <w:rFonts w:ascii="Arial" w:eastAsia="Times New Roman" w:hAnsi="Arial" w:cs="Arial"/>
-          <w:bCs/>
-          <w:sz w:val="24"/>
-          <w:szCs w:val="24"/>
-        </w:rPr>
-        <w:t xml:space="preserve"> Poverty, access to hospitals, and access to transportation saw negligible changes between 1 and 2.8 percent increases in the population change, with high estimates seeing increases to 3.3 to 10 percent on the high end of our confidence interval. This may correlate with urbanization allowing for a certain level of protection and security from the conflict. </w:t>
+        <w:t xml:space="preserve"> increase in the under 17 population actually saw an increase in the overall population change by 14 percent. (0.1418 with a 95 percent confidence interval between -0.004 and 0.287). Poverty, access to hospitals, and access to transportation saw negligible changes between 1 and 2.8 percent increases in the population change, with high estimates seeing increases to 3.3 to 10 percent on the high end of our confidence interval. This may correlate with urbanization allowing for a certain level of protection and security from the conflict. </w:t>
       </w:r>
     </w:p>
     <w:p>
@@ -3595,158 +3369,184 @@
     </w:p>
     <w:p>
       <w:pPr>
+        <w:shd w:val="clear" w:color="auto" w:fill="FFFFFF" w:themeFill="background1"/>
+        <w:spacing w:before="100" w:beforeAutospacing="1" w:after="100" w:afterAutospacing="1" w:line="240" w:lineRule="auto"/>
+        <w:rPr>
+          <w:rFonts w:ascii="Arial" w:hAnsi="Arial" w:cs="Arial"/>
+          <w:color w:val="000000"/>
+          <w:sz w:val="24"/>
+          <w:szCs w:val="24"/>
+          <w:shd w:val="clear" w:color="auto" w:fill="F5F5F5"/>
+        </w:rPr>
+      </w:pPr>
+      <w:r>
+        <w:rPr>
+          <w:rFonts w:ascii="Arial" w:eastAsia="Times New Roman" w:hAnsi="Arial" w:cs="Arial"/>
+          <w:bCs/>
+          <w:sz w:val="24"/>
+          <w:szCs w:val="24"/>
+        </w:rPr>
+        <w:tab/>
+        <w:t xml:space="preserve">When controlling for counties themselves, only 6 of the counties saw </w:t>
+      </w:r>
+      <w:r>
+        <w:rPr>
+          <w:rFonts w:ascii="Arial" w:eastAsia="Times New Roman" w:hAnsi="Arial" w:cs="Arial"/>
+          <w:bCs/>
+          <w:sz w:val="24"/>
+          <w:szCs w:val="24"/>
+        </w:rPr>
+        <w:t xml:space="preserve">a positive percent of population change. </w:t>
+      </w:r>
+      <w:r>
+        <w:rPr>
+          <w:rFonts w:ascii="Arial" w:eastAsia="Times New Roman" w:hAnsi="Arial" w:cs="Arial"/>
+          <w:bCs/>
+          <w:sz w:val="24"/>
+          <w:szCs w:val="24"/>
+        </w:rPr>
+        <w:t xml:space="preserve">These counties are </w:t>
+      </w:r>
+      <w:r>
+        <w:rPr>
+          <w:rFonts w:ascii="Arial" w:hAnsi="Arial" w:cs="Arial"/>
+          <w:color w:val="000000"/>
+          <w:sz w:val="24"/>
+          <w:szCs w:val="24"/>
+          <w:shd w:val="clear" w:color="auto" w:fill="FFFFFF"/>
+        </w:rPr>
+        <w:t>Aweil Centre</w:t>
+      </w:r>
+      <w:r>
+        <w:rPr>
+          <w:rFonts w:ascii="Arial" w:hAnsi="Arial" w:cs="Arial"/>
+          <w:color w:val="000000"/>
+          <w:sz w:val="24"/>
+          <w:szCs w:val="24"/>
+          <w:shd w:val="clear" w:color="auto" w:fill="FFFFFF" w:themeFill="background1"/>
+        </w:rPr>
+        <w:t>, Baliet, Longochuk,</w:t>
+      </w:r>
+      <w:r>
+        <w:rPr>
+          <w:rFonts w:ascii="Arial" w:hAnsi="Arial" w:cs="Arial"/>
+          <w:color w:val="000000"/>
+          <w:sz w:val="24"/>
+          <w:szCs w:val="24"/>
+          <w:shd w:val="clear" w:color="auto" w:fill="F5F5F5"/>
+        </w:rPr>
+        <w:t xml:space="preserve"> </w:t>
+      </w:r>
+      <w:r>
+        <w:rPr>
+          <w:rFonts w:ascii="Arial" w:hAnsi="Arial" w:cs="Arial"/>
+          <w:color w:val="000000"/>
+          <w:sz w:val="24"/>
+          <w:szCs w:val="24"/>
+          <w:shd w:val="clear" w:color="auto" w:fill="FFFFFF"/>
+        </w:rPr>
+        <w:t xml:space="preserve">Mundri West, </w:t>
+      </w:r>
+      <w:r>
+        <w:rPr>
+          <w:rFonts w:ascii="Arial" w:hAnsi="Arial" w:cs="Arial"/>
+          <w:color w:val="000000"/>
+          <w:sz w:val="24"/>
+          <w:szCs w:val="24"/>
+          <w:shd w:val="clear" w:color="auto" w:fill="FFFFFF" w:themeFill="background1"/>
+        </w:rPr>
+        <w:t>Rumbek Centre</w:t>
+      </w:r>
+      <w:r>
+        <w:rPr>
+          <w:rFonts w:ascii="Arial" w:hAnsi="Arial" w:cs="Arial"/>
+          <w:color w:val="000000"/>
+          <w:sz w:val="24"/>
+          <w:szCs w:val="24"/>
+          <w:shd w:val="clear" w:color="auto" w:fill="FFFFFF" w:themeFill="background1"/>
+        </w:rPr>
+        <w:t xml:space="preserve">. The remaining counties all saw a decrease in percent of their population through the war. </w:t>
+      </w:r>
+      <w:r>
+        <w:rPr>
+          <w:rFonts w:ascii="Arial" w:hAnsi="Arial" w:cs="Arial"/>
+          <w:color w:val="000000"/>
+          <w:sz w:val="24"/>
+          <w:szCs w:val="24"/>
+          <w:shd w:val="clear" w:color="auto" w:fill="FFFFFF" w:themeFill="background1"/>
+        </w:rPr>
+        <w:t xml:space="preserve">Since this correlation is the highest with this account, compared to the other factors previously </w:t>
+      </w:r>
+      <w:r>
+        <w:rPr>
+          <w:rFonts w:ascii="Arial" w:hAnsi="Arial" w:cs="Arial"/>
+          <w:color w:val="000000"/>
+          <w:sz w:val="24"/>
+          <w:szCs w:val="24"/>
+          <w:shd w:val="clear" w:color="auto" w:fill="FFFFFF" w:themeFill="background1"/>
+        </w:rPr>
+        <w:t>observed and tested, we are led to believe there are other untested factors that most likely explain why people migrated during this conflict. Given much of the writing with regards to the civil war revolves around sectarian violence between the two main ethnic groups, population density of these ethnic groups may play a strong role into why people migrated.</w:t>
+      </w:r>
+    </w:p>
+    <w:p>
+      <w:pPr>
         <w:shd w:val="clear" w:color="auto" w:fill="FFFFFF"/>
         <w:spacing w:before="100" w:beforeAutospacing="1" w:after="100" w:afterAutospacing="1" w:line="240" w:lineRule="auto"/>
         <w:rPr>
-          <w:rFonts w:ascii="Arial" w:eastAsia="Times New Roman" w:hAnsi="Arial" w:cs="Arial"/>
-          <w:bCs/>
-          <w:sz w:val="24"/>
-          <w:szCs w:val="24"/>
-        </w:rPr>
-      </w:pPr>
-      <w:r>
-        <w:rPr>
-          <w:rFonts w:ascii="Arial" w:eastAsia="Times New Roman" w:hAnsi="Arial" w:cs="Arial"/>
-          <w:bCs/>
-          <w:sz w:val="24"/>
-          <w:szCs w:val="24"/>
-        </w:rPr>
-        <w:tab/>
-        <w:t xml:space="preserve">When controlling for counties themselves, only 6 of the counties saw </w:t>
-      </w:r>
-      <w:r>
-        <w:rPr>
-          <w:rFonts w:ascii="Arial" w:eastAsia="Times New Roman" w:hAnsi="Arial" w:cs="Arial"/>
-          <w:bCs/>
-          <w:sz w:val="24"/>
-          <w:szCs w:val="24"/>
-        </w:rPr>
-        <w:t xml:space="preserve">a positive percent of population change. </w:t>
-      </w:r>
-      <w:r>
-        <w:rPr>
-          <w:rFonts w:ascii="Arial" w:eastAsia="Times New Roman" w:hAnsi="Arial" w:cs="Arial"/>
-          <w:bCs/>
-          <w:sz w:val="24"/>
-          <w:szCs w:val="24"/>
-        </w:rPr>
-        <w:t xml:space="preserve">These counties are </w:t>
-      </w:r>
-      <w:r>
-        <w:rPr>
           <w:rFonts w:ascii="Arial" w:hAnsi="Arial" w:cs="Arial"/>
           <w:color w:val="000000"/>
           <w:sz w:val="24"/>
           <w:szCs w:val="24"/>
-          <w:shd w:val="clear" w:color="auto" w:fill="FFFFFF"/>
-        </w:rPr>
-        <w:t>Aweil Centre</w:t>
-      </w:r>
-      <w:r>
-        <w:rPr>
-          <w:rFonts w:ascii="Arial" w:hAnsi="Arial" w:cs="Arial"/>
-          <w:color w:val="000000"/>
-          <w:sz w:val="24"/>
-          <w:szCs w:val="24"/>
-          <w:shd w:val="clear" w:color="auto" w:fill="FFFFFF"/>
-        </w:rPr>
-        <w:t xml:space="preserve">, </w:t>
-      </w:r>
-      <w:proofErr w:type="spellStart"/>
-      <w:r>
-        <w:rPr>
-          <w:rFonts w:ascii="Arial" w:hAnsi="Arial" w:cs="Arial"/>
-          <w:color w:val="000000"/>
-          <w:sz w:val="24"/>
-          <w:szCs w:val="24"/>
           <w:shd w:val="clear" w:color="auto" w:fill="F5F5F5"/>
         </w:rPr>
-        <w:t>Baliet</w:t>
-      </w:r>
-      <w:proofErr w:type="spellEnd"/>
-      <w:r>
-        <w:rPr>
-          <w:rFonts w:ascii="Arial" w:hAnsi="Arial" w:cs="Arial"/>
-          <w:color w:val="000000"/>
-          <w:sz w:val="24"/>
-          <w:szCs w:val="24"/>
-          <w:shd w:val="clear" w:color="auto" w:fill="F5F5F5"/>
-        </w:rPr>
-        <w:t xml:space="preserve">, </w:t>
-      </w:r>
-      <w:proofErr w:type="spellStart"/>
-      <w:r>
-        <w:rPr>
-          <w:rFonts w:ascii="Arial" w:hAnsi="Arial" w:cs="Arial"/>
-          <w:color w:val="000000"/>
-          <w:sz w:val="24"/>
-          <w:szCs w:val="24"/>
-          <w:shd w:val="clear" w:color="auto" w:fill="F5F5F5"/>
-        </w:rPr>
-        <w:t>Longochuk</w:t>
-      </w:r>
-      <w:proofErr w:type="spellEnd"/>
-      <w:r>
-        <w:rPr>
-          <w:rFonts w:ascii="Arial" w:hAnsi="Arial" w:cs="Arial"/>
-          <w:color w:val="000000"/>
-          <w:sz w:val="24"/>
-          <w:szCs w:val="24"/>
-          <w:shd w:val="clear" w:color="auto" w:fill="F5F5F5"/>
-        </w:rPr>
-        <w:t xml:space="preserve">, </w:t>
-      </w:r>
-      <w:proofErr w:type="spellStart"/>
-      <w:r>
-        <w:rPr>
-          <w:rFonts w:ascii="Arial" w:hAnsi="Arial" w:cs="Arial"/>
-          <w:color w:val="000000"/>
-          <w:sz w:val="24"/>
-          <w:szCs w:val="24"/>
-          <w:shd w:val="clear" w:color="auto" w:fill="FFFFFF"/>
-        </w:rPr>
-        <w:t>Mundri</w:t>
-      </w:r>
-      <w:proofErr w:type="spellEnd"/>
-      <w:r>
-        <w:rPr>
-          <w:rFonts w:ascii="Arial" w:hAnsi="Arial" w:cs="Arial"/>
-          <w:color w:val="000000"/>
-          <w:sz w:val="24"/>
-          <w:szCs w:val="24"/>
-          <w:shd w:val="clear" w:color="auto" w:fill="FFFFFF"/>
-        </w:rPr>
-        <w:t xml:space="preserve"> West</w:t>
-      </w:r>
-      <w:r>
-        <w:rPr>
-          <w:rFonts w:ascii="Arial" w:hAnsi="Arial" w:cs="Arial"/>
-          <w:color w:val="000000"/>
-          <w:sz w:val="24"/>
-          <w:szCs w:val="24"/>
-          <w:shd w:val="clear" w:color="auto" w:fill="FFFFFF"/>
-        </w:rPr>
-        <w:t xml:space="preserve">, </w:t>
-      </w:r>
-      <w:r>
-        <w:rPr>
-          <w:rFonts w:ascii="Arial" w:hAnsi="Arial" w:cs="Arial"/>
-          <w:color w:val="000000"/>
-          <w:sz w:val="24"/>
-          <w:szCs w:val="24"/>
-          <w:shd w:val="clear" w:color="auto" w:fill="F5F5F5"/>
-        </w:rPr>
-        <w:t>Rumbek Centre</w:t>
-      </w:r>
-      <w:r>
-        <w:rPr>
-          <w:rFonts w:ascii="Arial" w:hAnsi="Arial" w:cs="Arial"/>
-          <w:color w:val="000000"/>
-          <w:sz w:val="24"/>
-          <w:szCs w:val="24"/>
-          <w:shd w:val="clear" w:color="auto" w:fill="F5F5F5"/>
-        </w:rPr>
-        <w:t xml:space="preserve">. The remaining counties all saw a decrease in percent of their population through the war. </w:t>
+      </w:pPr>
+      <w:r>
+        <w:rPr>
+          <w:noProof/>
+        </w:rPr>
+        <w:lastRenderedPageBreak/>
+        <w:drawing>
+          <wp:inline distT="0" distB="0" distL="0" distR="0" wp14:anchorId="6DD4F30F" wp14:editId="22A421A2">
+            <wp:extent cx="3985260" cy="5462165"/>
+            <wp:effectExtent l="0" t="0" r="0" b="5715"/>
+            <wp:docPr id="4" name="Picture 4"/>
+            <wp:cNvGraphicFramePr>
+              <a:graphicFrameLocks xmlns:a="http://schemas.openxmlformats.org/drawingml/2006/main" noChangeAspect="1"/>
+            </wp:cNvGraphicFramePr>
+            <a:graphic xmlns:a="http://schemas.openxmlformats.org/drawingml/2006/main">
+              <a:graphicData uri="http://schemas.openxmlformats.org/drawingml/2006/picture">
+                <pic:pic xmlns:pic="http://schemas.openxmlformats.org/drawingml/2006/picture">
+                  <pic:nvPicPr>
+                    <pic:cNvPr id="1" name=""/>
+                    <pic:cNvPicPr/>
+                  </pic:nvPicPr>
+                  <pic:blipFill rotWithShape="1">
+                    <a:blip r:embed="rId13"/>
+                    <a:srcRect l="23532" t="23704" r="47564" b="5868"/>
+                    <a:stretch/>
+                  </pic:blipFill>
+                  <pic:spPr bwMode="auto">
+                    <a:xfrm>
+                      <a:off x="0" y="0"/>
+                      <a:ext cx="3995093" cy="5475642"/>
+                    </a:xfrm>
+                    <a:prstGeom prst="rect">
+                      <a:avLst/>
+                    </a:prstGeom>
+                    <a:ln>
+                      <a:noFill/>
+                    </a:ln>
+                    <a:extLst>
+                      <a:ext uri="{53640926-AAD7-44D8-BBD7-CCE9431645EC}">
+                        <a14:shadowObscured xmlns:a14="http://schemas.microsoft.com/office/drawing/2010/main"/>
+                      </a:ext>
+                    </a:extLst>
+                  </pic:spPr>
+                </pic:pic>
+              </a:graphicData>
+            </a:graphic>
+          </wp:inline>
+        </w:drawing>
       </w:r>
     </w:p>
     <w:p>
@@ -3755,6 +3555,185 @@
         <w:spacing w:before="100" w:beforeAutospacing="1" w:after="100" w:afterAutospacing="1" w:line="240" w:lineRule="auto"/>
         <w:rPr>
           <w:rFonts w:ascii="Arial" w:eastAsia="Times New Roman" w:hAnsi="Arial" w:cs="Arial"/>
+          <w:bCs/>
+          <w:sz w:val="24"/>
+          <w:szCs w:val="24"/>
+        </w:rPr>
+      </w:pPr>
+      <w:r>
+        <w:rPr>
+          <w:noProof/>
+        </w:rPr>
+        <w:lastRenderedPageBreak/>
+        <w:drawing>
+          <wp:inline distT="0" distB="0" distL="0" distR="0" wp14:anchorId="389B5E84" wp14:editId="1D8641DD">
+            <wp:extent cx="3825240" cy="5631603"/>
+            <wp:effectExtent l="0" t="0" r="3810" b="7620"/>
+            <wp:docPr id="5" name="Picture 5"/>
+            <wp:cNvGraphicFramePr>
+              <a:graphicFrameLocks xmlns:a="http://schemas.openxmlformats.org/drawingml/2006/main" noChangeAspect="1"/>
+            </wp:cNvGraphicFramePr>
+            <a:graphic xmlns:a="http://schemas.openxmlformats.org/drawingml/2006/main">
+              <a:graphicData uri="http://schemas.openxmlformats.org/drawingml/2006/picture">
+                <pic:pic xmlns:pic="http://schemas.openxmlformats.org/drawingml/2006/picture">
+                  <pic:nvPicPr>
+                    <pic:cNvPr id="1" name=""/>
+                    <pic:cNvPicPr/>
+                  </pic:nvPicPr>
+                  <pic:blipFill rotWithShape="1">
+                    <a:blip r:embed="rId14"/>
+                    <a:srcRect l="23462" t="22792" r="48846" b="4729"/>
+                    <a:stretch/>
+                  </pic:blipFill>
+                  <pic:spPr bwMode="auto">
+                    <a:xfrm>
+                      <a:off x="0" y="0"/>
+                      <a:ext cx="3835152" cy="5646195"/>
+                    </a:xfrm>
+                    <a:prstGeom prst="rect">
+                      <a:avLst/>
+                    </a:prstGeom>
+                    <a:ln>
+                      <a:noFill/>
+                    </a:ln>
+                    <a:extLst>
+                      <a:ext uri="{53640926-AAD7-44D8-BBD7-CCE9431645EC}">
+                        <a14:shadowObscured xmlns:a14="http://schemas.microsoft.com/office/drawing/2010/main"/>
+                      </a:ext>
+                    </a:extLst>
+                  </pic:spPr>
+                </pic:pic>
+              </a:graphicData>
+            </a:graphic>
+          </wp:inline>
+        </w:drawing>
+      </w:r>
+    </w:p>
+    <w:p>
+      <w:pPr>
+        <w:shd w:val="clear" w:color="auto" w:fill="FFFFFF"/>
+        <w:spacing w:before="100" w:beforeAutospacing="1" w:after="100" w:afterAutospacing="1" w:line="240" w:lineRule="auto"/>
+        <w:rPr>
+          <w:rFonts w:ascii="Arial" w:eastAsia="Times New Roman" w:hAnsi="Arial" w:cs="Arial"/>
+          <w:bCs/>
+          <w:sz w:val="24"/>
+          <w:szCs w:val="24"/>
+        </w:rPr>
+      </w:pPr>
+      <w:r>
+        <w:rPr>
+          <w:noProof/>
+        </w:rPr>
+        <w:lastRenderedPageBreak/>
+        <w:drawing>
+          <wp:inline distT="0" distB="0" distL="0" distR="0" wp14:anchorId="161FCBAC" wp14:editId="22CEEDF2">
+            <wp:extent cx="3825240" cy="5728964"/>
+            <wp:effectExtent l="0" t="0" r="3810" b="5715"/>
+            <wp:docPr id="6" name="Picture 6"/>
+            <wp:cNvGraphicFramePr>
+              <a:graphicFrameLocks xmlns:a="http://schemas.openxmlformats.org/drawingml/2006/main" noChangeAspect="1"/>
+            </wp:cNvGraphicFramePr>
+            <a:graphic xmlns:a="http://schemas.openxmlformats.org/drawingml/2006/main">
+              <a:graphicData uri="http://schemas.openxmlformats.org/drawingml/2006/picture">
+                <pic:pic xmlns:pic="http://schemas.openxmlformats.org/drawingml/2006/picture">
+                  <pic:nvPicPr>
+                    <pic:cNvPr id="1" name=""/>
+                    <pic:cNvPicPr/>
+                  </pic:nvPicPr>
+                  <pic:blipFill rotWithShape="1">
+                    <a:blip r:embed="rId15"/>
+                    <a:srcRect l="23589" t="20741" r="48846" b="5869"/>
+                    <a:stretch/>
+                  </pic:blipFill>
+                  <pic:spPr bwMode="auto">
+                    <a:xfrm>
+                      <a:off x="0" y="0"/>
+                      <a:ext cx="3835894" cy="5744920"/>
+                    </a:xfrm>
+                    <a:prstGeom prst="rect">
+                      <a:avLst/>
+                    </a:prstGeom>
+                    <a:ln>
+                      <a:noFill/>
+                    </a:ln>
+                    <a:extLst>
+                      <a:ext uri="{53640926-AAD7-44D8-BBD7-CCE9431645EC}">
+                        <a14:shadowObscured xmlns:a14="http://schemas.microsoft.com/office/drawing/2010/main"/>
+                      </a:ext>
+                    </a:extLst>
+                  </pic:spPr>
+                </pic:pic>
+              </a:graphicData>
+            </a:graphic>
+          </wp:inline>
+        </w:drawing>
+      </w:r>
+    </w:p>
+    <w:p>
+      <w:pPr>
+        <w:shd w:val="clear" w:color="auto" w:fill="FFFFFF"/>
+        <w:spacing w:before="100" w:beforeAutospacing="1" w:after="100" w:afterAutospacing="1" w:line="240" w:lineRule="auto"/>
+        <w:rPr>
+          <w:rFonts w:ascii="Arial" w:eastAsia="Times New Roman" w:hAnsi="Arial" w:cs="Arial"/>
+          <w:bCs/>
+          <w:sz w:val="24"/>
+          <w:szCs w:val="24"/>
+        </w:rPr>
+      </w:pPr>
+      <w:r>
+        <w:rPr>
+          <w:noProof/>
+        </w:rPr>
+        <w:drawing>
+          <wp:inline distT="0" distB="0" distL="0" distR="0" wp14:anchorId="1B4E01DD" wp14:editId="36C38BBD">
+            <wp:extent cx="3855720" cy="1794382"/>
+            <wp:effectExtent l="0" t="0" r="0" b="0"/>
+            <wp:docPr id="7" name="Picture 7"/>
+            <wp:cNvGraphicFramePr>
+              <a:graphicFrameLocks xmlns:a="http://schemas.openxmlformats.org/drawingml/2006/main" noChangeAspect="1"/>
+            </wp:cNvGraphicFramePr>
+            <a:graphic xmlns:a="http://schemas.openxmlformats.org/drawingml/2006/main">
+              <a:graphicData uri="http://schemas.openxmlformats.org/drawingml/2006/picture">
+                <pic:pic xmlns:pic="http://schemas.openxmlformats.org/drawingml/2006/picture">
+                  <pic:nvPicPr>
+                    <pic:cNvPr id="1" name=""/>
+                    <pic:cNvPicPr/>
+                  </pic:nvPicPr>
+                  <pic:blipFill rotWithShape="1">
+                    <a:blip r:embed="rId16"/>
+                    <a:srcRect l="23861" t="20513" r="48590" b="56695"/>
+                    <a:stretch/>
+                  </pic:blipFill>
+                  <pic:spPr bwMode="auto">
+                    <a:xfrm>
+                      <a:off x="0" y="0"/>
+                      <a:ext cx="3946701" cy="1836723"/>
+                    </a:xfrm>
+                    <a:prstGeom prst="rect">
+                      <a:avLst/>
+                    </a:prstGeom>
+                    <a:ln>
+                      <a:noFill/>
+                    </a:ln>
+                    <a:extLst>
+                      <a:ext uri="{53640926-AAD7-44D8-BBD7-CCE9431645EC}">
+                        <a14:shadowObscured xmlns:a14="http://schemas.microsoft.com/office/drawing/2010/main"/>
+                      </a:ext>
+                    </a:extLst>
+                  </pic:spPr>
+                </pic:pic>
+              </a:graphicData>
+            </a:graphic>
+          </wp:inline>
+        </w:drawing>
+      </w:r>
+    </w:p>
+    <w:p>
+      <w:pPr>
+        <w:shd w:val="clear" w:color="auto" w:fill="FFFFFF"/>
+        <w:spacing w:before="100" w:beforeAutospacing="1" w:after="100" w:afterAutospacing="1" w:line="240" w:lineRule="auto"/>
+        <w:rPr>
+          <w:rFonts w:ascii="Arial" w:eastAsia="Times New Roman" w:hAnsi="Arial" w:cs="Arial"/>
           <w:b/>
           <w:color w:val="0070C0"/>
           <w:sz w:val="24"/>
@@ -3801,6 +3780,7 @@
           <w:sz w:val="24"/>
           <w:szCs w:val="24"/>
         </w:rPr>
+        <w:lastRenderedPageBreak/>
         <w:tab/>
       </w:r>
       <w:r>
@@ -3810,7 +3790,25 @@
           <w:sz w:val="24"/>
           <w:szCs w:val="24"/>
         </w:rPr>
-        <w:t xml:space="preserve">Through our testing and research, we’ve found various factors, to include gender and age demographics, urbanization, and poverty are likely compounding factors to migration caused by violence and conflict. Unfortunately due to limited data, we were not able to get into greater detail on some of the other factors that we believed to be present in an individual’s calculus for becoming a refugee or seeking asylum, we believe that these first steps are important to understanding these factors, to ultimately better support the conflicts and humanitarian </w:t>
+        <w:t xml:space="preserve">Through our testing and research, we’ve found various factors, to include gender and age demographics, urbanization, and </w:t>
+      </w:r>
+      <w:r>
+        <w:rPr>
+          <w:rFonts w:ascii="Arial" w:eastAsia="Times New Roman" w:hAnsi="Arial" w:cs="Arial"/>
+          <w:bCs/>
+          <w:sz w:val="24"/>
+          <w:szCs w:val="24"/>
+        </w:rPr>
+        <w:t>ethnicity</w:t>
+      </w:r>
+      <w:r>
+        <w:rPr>
+          <w:rFonts w:ascii="Arial" w:eastAsia="Times New Roman" w:hAnsi="Arial" w:cs="Arial"/>
+          <w:bCs/>
+          <w:sz w:val="24"/>
+          <w:szCs w:val="24"/>
+        </w:rPr>
+        <w:t xml:space="preserve"> are likely compounding factors to migration caused by violence and conflict. Unfortunately due to limited data, we were not able to get into greater detail on some of the other factors that we believed to be present in an individual’s calculus for becoming a refugee or seeking asylum, we believe that these first steps are important to understanding these factors, to ultimately better support the conflicts and humanitarian </w:t>
       </w:r>
       <w:r>
         <w:rPr>
@@ -3846,18 +3844,6 @@
         <w:spacing w:before="100" w:beforeAutospacing="1" w:after="100" w:afterAutospacing="1" w:line="240" w:lineRule="auto"/>
         <w:rPr>
           <w:rFonts w:ascii="Arial" w:eastAsia="Times New Roman" w:hAnsi="Arial" w:cs="Arial"/>
-          <w:color w:val="000000" w:themeColor="text1"/>
-          <w:sz w:val="24"/>
-          <w:szCs w:val="24"/>
-        </w:rPr>
-      </w:pPr>
-    </w:p>
-    <w:p>
-      <w:pPr>
-        <w:shd w:val="clear" w:color="auto" w:fill="FFFFFF"/>
-        <w:spacing w:before="100" w:beforeAutospacing="1" w:after="100" w:afterAutospacing="1" w:line="240" w:lineRule="auto"/>
-        <w:rPr>
-          <w:rFonts w:ascii="Arial" w:eastAsia="Times New Roman" w:hAnsi="Arial" w:cs="Arial"/>
           <w:b/>
           <w:color w:val="0070C0"/>
           <w:sz w:val="24"/>
@@ -3872,7 +3858,6 @@
           <w:sz w:val="24"/>
           <w:szCs w:val="24"/>
         </w:rPr>
-        <w:lastRenderedPageBreak/>
         <w:t>References:</w:t>
       </w:r>
     </w:p>
@@ -3902,7 +3887,7 @@
       </w:r>
     </w:p>
     <w:sectPr>
-      <w:headerReference w:type="first" r:id="rId13"/>
+      <w:headerReference w:type="first" r:id="rId17"/>
       <w:pgSz w:w="12240" w:h="15840"/>
       <w:pgMar w:top="1440" w:right="1440" w:bottom="1440" w:left="1440" w:header="720" w:footer="720" w:gutter="0"/>
       <w:cols w:space="720"/>
@@ -4220,7 +4205,6 @@
         <w:szCs w:val="24"/>
       </w:rPr>
     </w:pPr>
-    <w:proofErr w:type="spellStart"/>
     <w:r>
       <w:rPr>
         <w:rFonts w:ascii="Arial" w:eastAsia="Times New Roman" w:hAnsi="Arial" w:cs="Arial"/>
@@ -4230,33 +4214,8 @@
         <w:sz w:val="24"/>
         <w:szCs w:val="24"/>
       </w:rPr>
-      <w:t>Yared</w:t>
+      <w:t>Yared Hurisa</w:t>
     </w:r>
-    <w:proofErr w:type="spellEnd"/>
-    <w:r>
-      <w:rPr>
-        <w:rFonts w:ascii="Arial" w:eastAsia="Times New Roman" w:hAnsi="Arial" w:cs="Arial"/>
-        <w:b/>
-        <w:bCs/>
-        <w:color w:val="0070C0"/>
-        <w:sz w:val="24"/>
-        <w:szCs w:val="24"/>
-      </w:rPr>
-      <w:t xml:space="preserve"> </w:t>
-    </w:r>
-    <w:proofErr w:type="spellStart"/>
-    <w:r>
-      <w:rPr>
-        <w:rFonts w:ascii="Arial" w:eastAsia="Times New Roman" w:hAnsi="Arial" w:cs="Arial"/>
-        <w:b/>
-        <w:bCs/>
-        <w:color w:val="0070C0"/>
-        <w:sz w:val="24"/>
-        <w:szCs w:val="24"/>
-      </w:rPr>
-      <w:t>Hurisa</w:t>
-    </w:r>
-    <w:proofErr w:type="spellEnd"/>
     <w:r>
       <w:rPr>
         <w:rFonts w:ascii="Arial" w:eastAsia="Times New Roman" w:hAnsi="Arial" w:cs="Arial"/>
@@ -6100,7 +6059,7 @@
 </file>
 
 <file path=customXml/itemProps1.xml><?xml version="1.0" encoding="utf-8"?>
-<ds:datastoreItem xmlns:ds="http://schemas.openxmlformats.org/officeDocument/2006/customXml" ds:itemID="{9835F028-9FB9-482A-904D-507EF45F3966}">
+<ds:datastoreItem xmlns:ds="http://schemas.openxmlformats.org/officeDocument/2006/customXml" ds:itemID="{EBAD462D-A7B9-4840-958C-BC076996AF79}">
   <ds:schemaRefs>
     <ds:schemaRef ds:uri="http://schemas.openxmlformats.org/officeDocument/2006/bibliography"/>
   </ds:schemaRefs>

</xml_diff>